<commit_message>
all completed but q4c
</commit_message>
<xml_diff>
--- a/NLP2.docx
+++ b/NLP2.docx
@@ -3820,13 +3820,7 @@
             <w:rPr>
               <w:rFonts w:ascii="Cambria Math" w:hAnsi="Cambria Math"/>
             </w:rPr>
-            <m:t>-</m:t>
-          </m:r>
-          <m:r>
-            <w:rPr>
-              <w:rFonts w:ascii="Cambria Math" w:hAnsi="Cambria Math"/>
-            </w:rPr>
-            <m:t>y</m:t>
+            <m:t>-y</m:t>
           </m:r>
         </m:oMath>
       </m:oMathPara>
@@ -4376,13 +4370,7 @@
                 <w:rPr>
                   <w:rFonts w:ascii="Cambria Math" w:eastAsiaTheme="minorEastAsia" w:hAnsi="Cambria Math"/>
                 </w:rPr>
-                <m:t>∂</m:t>
-              </m:r>
-              <m:r>
-                <w:rPr>
-                  <w:rFonts w:ascii="Cambria Math" w:eastAsiaTheme="minorEastAsia" w:hAnsi="Cambria Math"/>
-                </w:rPr>
-                <m:t>h</m:t>
+                <m:t>∂h</m:t>
               </m:r>
             </m:den>
           </m:f>
@@ -4406,13 +4394,7 @@
                 <w:rPr>
                   <w:rFonts w:ascii="Cambria Math" w:eastAsiaTheme="minorEastAsia" w:hAnsi="Cambria Math"/>
                 </w:rPr>
-                <m:t>∂</m:t>
-              </m:r>
-              <m:r>
-                <w:rPr>
-                  <w:rFonts w:ascii="Cambria Math" w:eastAsiaTheme="minorEastAsia" w:hAnsi="Cambria Math"/>
-                </w:rPr>
-                <m:t>h</m:t>
+                <m:t>∂h</m:t>
               </m:r>
             </m:num>
             <m:den>
@@ -4742,13 +4724,7 @@
                 <w:rPr>
                   <w:rFonts w:ascii="Cambria Math" w:eastAsiaTheme="minorEastAsia" w:hAnsi="Cambria Math"/>
                 </w:rPr>
-                <m:t>∂</m:t>
-              </m:r>
-              <m:r>
-                <w:rPr>
-                  <w:rFonts w:ascii="Cambria Math" w:eastAsiaTheme="minorEastAsia" w:hAnsi="Cambria Math"/>
-                </w:rPr>
-                <m:t>h</m:t>
+                <m:t>∂h</m:t>
               </m:r>
             </m:den>
           </m:f>
@@ -4817,13 +4793,7 @@
                 <w:rPr>
                   <w:rFonts w:ascii="Cambria Math" w:eastAsiaTheme="minorEastAsia" w:hAnsi="Cambria Math"/>
                 </w:rPr>
-                <m:t>∂</m:t>
-              </m:r>
-              <m:r>
-                <w:rPr>
-                  <w:rFonts w:ascii="Cambria Math" w:eastAsiaTheme="minorEastAsia" w:hAnsi="Cambria Math"/>
-                </w:rPr>
-                <m:t>h</m:t>
+                <m:t>∂h</m:t>
               </m:r>
             </m:num>
             <m:den>
@@ -4865,13 +4835,7 @@
             <w:rPr>
               <w:rFonts w:ascii="Cambria Math" w:eastAsiaTheme="minorEastAsia" w:hAnsi="Cambria Math"/>
             </w:rPr>
-            <m:t>=</m:t>
-          </m:r>
-          <m:r>
-            <w:rPr>
-              <w:rFonts w:ascii="Cambria Math" w:eastAsiaTheme="minorEastAsia" w:hAnsi="Cambria Math"/>
-            </w:rPr>
-            <m:t>σ</m:t>
+            <m:t>=σ</m:t>
           </m:r>
           <m:d>
             <m:dPr>
@@ -4925,13 +4889,7 @@
                 <w:rPr>
                   <w:rFonts w:ascii="Cambria Math" w:eastAsiaTheme="minorEastAsia" w:hAnsi="Cambria Math"/>
                 </w:rPr>
-                <m:t>1-</m:t>
-              </m:r>
-              <m:r>
-                <w:rPr>
-                  <w:rFonts w:ascii="Cambria Math" w:eastAsiaTheme="minorEastAsia" w:hAnsi="Cambria Math"/>
-                </w:rPr>
-                <m:t>σ</m:t>
+                <m:t>1-σ</m:t>
               </m:r>
               <m:d>
                 <m:dPr>
@@ -5186,13 +5144,7 @@
                 <w:rPr>
                   <w:rFonts w:ascii="Cambria Math" w:eastAsiaTheme="minorEastAsia" w:hAnsi="Cambria Math"/>
                 </w:rPr>
-                <m:t>-</m:t>
-              </m:r>
-              <m:r>
-                <w:rPr>
-                  <w:rFonts w:ascii="Cambria Math" w:eastAsiaTheme="minorEastAsia" w:hAnsi="Cambria Math"/>
-                </w:rPr>
-                <m:t>y</m:t>
+                <m:t>-y</m:t>
               </m:r>
             </m:e>
           </m:d>
@@ -12101,19 +12053,7 @@
                     <w:rPr>
                       <w:rFonts w:ascii="Cambria Math" w:eastAsiaTheme="minorEastAsia" w:hAnsi="Cambria Math"/>
                     </w:rPr>
-                    <m:t>t</m:t>
-                  </m:r>
-                  <m:r>
-                    <w:rPr>
-                      <w:rFonts w:ascii="Cambria Math" w:eastAsiaTheme="minorEastAsia" w:hAnsi="Cambria Math"/>
-                    </w:rPr>
-                    <m:t>-</m:t>
-                  </m:r>
-                  <m:r>
-                    <w:rPr>
-                      <w:rFonts w:ascii="Cambria Math" w:eastAsiaTheme="minorEastAsia" w:hAnsi="Cambria Math"/>
-                    </w:rPr>
-                    <m:t>1</m:t>
+                    <m:t>t-1</m:t>
                   </m:r>
                 </m:e>
               </m:d>
@@ -12219,19 +12159,7 @@
                         <w:rPr>
                           <w:rFonts w:ascii="Cambria Math" w:eastAsiaTheme="minorEastAsia" w:hAnsi="Cambria Math"/>
                         </w:rPr>
-                        <m:t>t</m:t>
-                      </m:r>
-                      <m:r>
-                        <w:rPr>
-                          <w:rFonts w:ascii="Cambria Math" w:eastAsiaTheme="minorEastAsia" w:hAnsi="Cambria Math"/>
-                        </w:rPr>
-                        <m:t>-</m:t>
-                      </m:r>
-                      <m:r>
-                        <w:rPr>
-                          <w:rFonts w:ascii="Cambria Math" w:eastAsiaTheme="minorEastAsia" w:hAnsi="Cambria Math"/>
-                        </w:rPr>
-                        <m:t>1</m:t>
+                        <m:t>t-1</m:t>
                       </m:r>
                     </m:e>
                   </m:d>
@@ -12287,19 +12215,7 @@
                         <w:rPr>
                           <w:rFonts w:ascii="Cambria Math" w:eastAsiaTheme="minorEastAsia" w:hAnsi="Cambria Math"/>
                         </w:rPr>
-                        <m:t>t</m:t>
-                      </m:r>
-                      <m:r>
-                        <w:rPr>
-                          <w:rFonts w:ascii="Cambria Math" w:eastAsiaTheme="minorEastAsia" w:hAnsi="Cambria Math"/>
-                        </w:rPr>
-                        <m:t>-</m:t>
-                      </m:r>
-                      <m:r>
-                        <w:rPr>
-                          <w:rFonts w:ascii="Cambria Math" w:eastAsiaTheme="minorEastAsia" w:hAnsi="Cambria Math"/>
-                        </w:rPr>
-                        <m:t>1</m:t>
+                        <m:t>t-1</m:t>
                       </m:r>
                     </m:e>
                   </m:d>
@@ -12353,19 +12269,7 @@
                         <w:rPr>
                           <w:rFonts w:ascii="Cambria Math" w:eastAsiaTheme="minorEastAsia" w:hAnsi="Cambria Math"/>
                         </w:rPr>
-                        <m:t>t</m:t>
-                      </m:r>
-                      <m:r>
-                        <w:rPr>
-                          <w:rFonts w:ascii="Cambria Math" w:eastAsiaTheme="minorEastAsia" w:hAnsi="Cambria Math"/>
-                        </w:rPr>
-                        <m:t>-</m:t>
-                      </m:r>
-                      <m:r>
-                        <w:rPr>
-                          <w:rFonts w:ascii="Cambria Math" w:eastAsiaTheme="minorEastAsia" w:hAnsi="Cambria Math"/>
-                        </w:rPr>
-                        <m:t>1</m:t>
+                        <m:t>t-1</m:t>
                       </m:r>
                     </m:e>
                   </m:d>
@@ -12429,19 +12333,7 @@
                         <w:rPr>
                           <w:rFonts w:ascii="Cambria Math" w:eastAsiaTheme="minorEastAsia" w:hAnsi="Cambria Math"/>
                         </w:rPr>
-                        <m:t>t</m:t>
-                      </m:r>
-                      <m:r>
-                        <w:rPr>
-                          <w:rFonts w:ascii="Cambria Math" w:eastAsiaTheme="minorEastAsia" w:hAnsi="Cambria Math"/>
-                        </w:rPr>
-                        <m:t>-</m:t>
-                      </m:r>
-                      <m:r>
-                        <w:rPr>
-                          <w:rFonts w:ascii="Cambria Math" w:eastAsiaTheme="minorEastAsia" w:hAnsi="Cambria Math"/>
-                        </w:rPr>
-                        <m:t>1</m:t>
+                        <m:t>t-1</m:t>
                       </m:r>
                     </m:e>
                   </m:d>
@@ -12572,19 +12464,7 @@
                     <w:rPr>
                       <w:rFonts w:ascii="Cambria Math" w:eastAsiaTheme="minorEastAsia" w:hAnsi="Cambria Math"/>
                     </w:rPr>
-                    <m:t>t</m:t>
-                  </m:r>
-                  <m:r>
-                    <w:rPr>
-                      <w:rFonts w:ascii="Cambria Math" w:eastAsiaTheme="minorEastAsia" w:hAnsi="Cambria Math"/>
-                    </w:rPr>
-                    <m:t>-</m:t>
-                  </m:r>
-                  <m:r>
-                    <w:rPr>
-                      <w:rFonts w:ascii="Cambria Math" w:eastAsiaTheme="minorEastAsia" w:hAnsi="Cambria Math"/>
-                    </w:rPr>
-                    <m:t>1</m:t>
+                    <m:t>t-1</m:t>
                   </m:r>
                 </m:e>
               </m:d>
@@ -12690,19 +12570,7 @@
                         <w:rPr>
                           <w:rFonts w:ascii="Cambria Math" w:eastAsiaTheme="minorEastAsia" w:hAnsi="Cambria Math"/>
                         </w:rPr>
-                        <m:t>t</m:t>
-                      </m:r>
-                      <m:r>
-                        <w:rPr>
-                          <w:rFonts w:ascii="Cambria Math" w:eastAsiaTheme="minorEastAsia" w:hAnsi="Cambria Math"/>
-                        </w:rPr>
-                        <m:t>-</m:t>
-                      </m:r>
-                      <m:r>
-                        <w:rPr>
-                          <w:rFonts w:ascii="Cambria Math" w:eastAsiaTheme="minorEastAsia" w:hAnsi="Cambria Math"/>
-                        </w:rPr>
-                        <m:t>1</m:t>
+                        <m:t>t-1</m:t>
                       </m:r>
                     </m:e>
                   </m:d>
@@ -12758,19 +12626,7 @@
                         <w:rPr>
                           <w:rFonts w:ascii="Cambria Math" w:eastAsiaTheme="minorEastAsia" w:hAnsi="Cambria Math"/>
                         </w:rPr>
-                        <m:t>t</m:t>
-                      </m:r>
-                      <m:r>
-                        <w:rPr>
-                          <w:rFonts w:ascii="Cambria Math" w:eastAsiaTheme="minorEastAsia" w:hAnsi="Cambria Math"/>
-                        </w:rPr>
-                        <m:t>-</m:t>
-                      </m:r>
-                      <m:r>
-                        <w:rPr>
-                          <w:rFonts w:ascii="Cambria Math" w:eastAsiaTheme="minorEastAsia" w:hAnsi="Cambria Math"/>
-                        </w:rPr>
-                        <m:t>1</m:t>
+                        <m:t>t-1</m:t>
                       </m:r>
                     </m:e>
                   </m:d>
@@ -12824,19 +12680,7 @@
                         <w:rPr>
                           <w:rFonts w:ascii="Cambria Math" w:eastAsiaTheme="minorEastAsia" w:hAnsi="Cambria Math"/>
                         </w:rPr>
-                        <m:t>t</m:t>
-                      </m:r>
-                      <m:r>
-                        <w:rPr>
-                          <w:rFonts w:ascii="Cambria Math" w:eastAsiaTheme="minorEastAsia" w:hAnsi="Cambria Math"/>
-                        </w:rPr>
-                        <m:t>-</m:t>
-                      </m:r>
-                      <m:r>
-                        <w:rPr>
-                          <w:rFonts w:ascii="Cambria Math" w:eastAsiaTheme="minorEastAsia" w:hAnsi="Cambria Math"/>
-                        </w:rPr>
-                        <m:t>1</m:t>
+                        <m:t>t-1</m:t>
                       </m:r>
                     </m:e>
                   </m:d>
@@ -12900,19 +12744,7 @@
                         <w:rPr>
                           <w:rFonts w:ascii="Cambria Math" w:eastAsiaTheme="minorEastAsia" w:hAnsi="Cambria Math"/>
                         </w:rPr>
-                        <m:t>t</m:t>
-                      </m:r>
-                      <m:r>
-                        <w:rPr>
-                          <w:rFonts w:ascii="Cambria Math" w:eastAsiaTheme="minorEastAsia" w:hAnsi="Cambria Math"/>
-                        </w:rPr>
-                        <m:t>-</m:t>
-                      </m:r>
-                      <m:r>
-                        <w:rPr>
-                          <w:rFonts w:ascii="Cambria Math" w:eastAsiaTheme="minorEastAsia" w:hAnsi="Cambria Math"/>
-                        </w:rPr>
-                        <m:t>1</m:t>
+                        <m:t>t-1</m:t>
                       </m:r>
                     </m:e>
                   </m:d>
@@ -13069,19 +12901,7 @@
                     <w:rPr>
                       <w:rFonts w:ascii="Cambria Math" w:eastAsiaTheme="minorEastAsia" w:hAnsi="Cambria Math"/>
                     </w:rPr>
-                    <m:t>t</m:t>
-                  </m:r>
-                  <m:r>
-                    <w:rPr>
-                      <w:rFonts w:ascii="Cambria Math" w:eastAsiaTheme="minorEastAsia" w:hAnsi="Cambria Math"/>
-                    </w:rPr>
-                    <m:t>-</m:t>
-                  </m:r>
-                  <m:r>
-                    <w:rPr>
-                      <w:rFonts w:ascii="Cambria Math" w:eastAsiaTheme="minorEastAsia" w:hAnsi="Cambria Math"/>
-                    </w:rPr>
-                    <m:t>1</m:t>
+                    <m:t>t-1</m:t>
                   </m:r>
                 </m:e>
               </m:d>
@@ -13187,19 +13007,7 @@
                         <w:rPr>
                           <w:rFonts w:ascii="Cambria Math" w:eastAsiaTheme="minorEastAsia" w:hAnsi="Cambria Math"/>
                         </w:rPr>
-                        <m:t>t</m:t>
-                      </m:r>
-                      <m:r>
-                        <w:rPr>
-                          <w:rFonts w:ascii="Cambria Math" w:eastAsiaTheme="minorEastAsia" w:hAnsi="Cambria Math"/>
-                        </w:rPr>
-                        <m:t>-</m:t>
-                      </m:r>
-                      <m:r>
-                        <w:rPr>
-                          <w:rFonts w:ascii="Cambria Math" w:eastAsiaTheme="minorEastAsia" w:hAnsi="Cambria Math"/>
-                        </w:rPr>
-                        <m:t>1</m:t>
+                        <m:t>t-1</m:t>
                       </m:r>
                     </m:e>
                   </m:d>
@@ -13255,19 +13063,7 @@
                         <w:rPr>
                           <w:rFonts w:ascii="Cambria Math" w:eastAsiaTheme="minorEastAsia" w:hAnsi="Cambria Math"/>
                         </w:rPr>
-                        <m:t>t</m:t>
-                      </m:r>
-                      <m:r>
-                        <w:rPr>
-                          <w:rFonts w:ascii="Cambria Math" w:eastAsiaTheme="minorEastAsia" w:hAnsi="Cambria Math"/>
-                        </w:rPr>
-                        <m:t>-</m:t>
-                      </m:r>
-                      <m:r>
-                        <w:rPr>
-                          <w:rFonts w:ascii="Cambria Math" w:eastAsiaTheme="minorEastAsia" w:hAnsi="Cambria Math"/>
-                        </w:rPr>
-                        <m:t>1</m:t>
+                        <m:t>t-1</m:t>
                       </m:r>
                     </m:e>
                   </m:d>
@@ -13321,19 +13117,7 @@
                         <w:rPr>
                           <w:rFonts w:ascii="Cambria Math" w:eastAsiaTheme="minorEastAsia" w:hAnsi="Cambria Math"/>
                         </w:rPr>
-                        <m:t>t</m:t>
-                      </m:r>
-                      <m:r>
-                        <w:rPr>
-                          <w:rFonts w:ascii="Cambria Math" w:eastAsiaTheme="minorEastAsia" w:hAnsi="Cambria Math"/>
-                        </w:rPr>
-                        <m:t>-</m:t>
-                      </m:r>
-                      <m:r>
-                        <w:rPr>
-                          <w:rFonts w:ascii="Cambria Math" w:eastAsiaTheme="minorEastAsia" w:hAnsi="Cambria Math"/>
-                        </w:rPr>
-                        <m:t>1</m:t>
+                        <m:t>t-1</m:t>
                       </m:r>
                     </m:e>
                   </m:d>
@@ -13397,19 +13181,7 @@
                         <w:rPr>
                           <w:rFonts w:ascii="Cambria Math" w:eastAsiaTheme="minorEastAsia" w:hAnsi="Cambria Math"/>
                         </w:rPr>
-                        <m:t>t</m:t>
-                      </m:r>
-                      <m:r>
-                        <w:rPr>
-                          <w:rFonts w:ascii="Cambria Math" w:eastAsiaTheme="minorEastAsia" w:hAnsi="Cambria Math"/>
-                        </w:rPr>
-                        <m:t>-</m:t>
-                      </m:r>
-                      <m:r>
-                        <w:rPr>
-                          <w:rFonts w:ascii="Cambria Math" w:eastAsiaTheme="minorEastAsia" w:hAnsi="Cambria Math"/>
-                        </w:rPr>
-                        <m:t>1</m:t>
+                        <m:t>t-1</m:t>
                       </m:r>
                     </m:e>
                   </m:d>
@@ -13551,19 +13323,7 @@
                         <w:rPr>
                           <w:rFonts w:ascii="Cambria Math" w:eastAsiaTheme="minorEastAsia" w:hAnsi="Cambria Math"/>
                         </w:rPr>
-                        <m:t>t</m:t>
-                      </m:r>
-                      <m:r>
-                        <w:rPr>
-                          <w:rFonts w:ascii="Cambria Math" w:eastAsiaTheme="minorEastAsia" w:hAnsi="Cambria Math"/>
-                        </w:rPr>
-                        <m:t>-</m:t>
-                      </m:r>
-                      <m:r>
-                        <w:rPr>
-                          <w:rFonts w:ascii="Cambria Math" w:eastAsiaTheme="minorEastAsia" w:hAnsi="Cambria Math"/>
-                        </w:rPr>
-                        <m:t>1</m:t>
+                        <m:t>t-1</m:t>
                       </m:r>
                     </m:e>
                   </m:d>
@@ -13619,19 +13379,7 @@
                         <w:rPr>
                           <w:rFonts w:ascii="Cambria Math" w:eastAsiaTheme="minorEastAsia" w:hAnsi="Cambria Math"/>
                         </w:rPr>
-                        <m:t>t</m:t>
-                      </m:r>
-                      <m:r>
-                        <w:rPr>
-                          <w:rFonts w:ascii="Cambria Math" w:eastAsiaTheme="minorEastAsia" w:hAnsi="Cambria Math"/>
-                        </w:rPr>
-                        <m:t>-</m:t>
-                      </m:r>
-                      <m:r>
-                        <w:rPr>
-                          <w:rFonts w:ascii="Cambria Math" w:eastAsiaTheme="minorEastAsia" w:hAnsi="Cambria Math"/>
-                        </w:rPr>
-                        <m:t>1</m:t>
+                        <m:t>t-1</m:t>
                       </m:r>
                     </m:e>
                   </m:d>
@@ -13685,19 +13433,7 @@
                         <w:rPr>
                           <w:rFonts w:ascii="Cambria Math" w:eastAsiaTheme="minorEastAsia" w:hAnsi="Cambria Math"/>
                         </w:rPr>
-                        <m:t>t</m:t>
-                      </m:r>
-                      <m:r>
-                        <w:rPr>
-                          <w:rFonts w:ascii="Cambria Math" w:eastAsiaTheme="minorEastAsia" w:hAnsi="Cambria Math"/>
-                        </w:rPr>
-                        <m:t>-</m:t>
-                      </m:r>
-                      <m:r>
-                        <w:rPr>
-                          <w:rFonts w:ascii="Cambria Math" w:eastAsiaTheme="minorEastAsia" w:hAnsi="Cambria Math"/>
-                        </w:rPr>
-                        <m:t>1</m:t>
+                        <m:t>t-1</m:t>
                       </m:r>
                     </m:e>
                   </m:d>
@@ -14044,13 +13780,7 @@
                     <w:rPr>
                       <w:rFonts w:ascii="Cambria Math" w:eastAsiaTheme="minorEastAsia" w:hAnsi="Cambria Math"/>
                     </w:rPr>
-                    <m:t>i</m:t>
-                  </m:r>
-                  <m:r>
-                    <w:rPr>
-                      <w:rFonts w:ascii="Cambria Math" w:eastAsiaTheme="minorEastAsia" w:hAnsi="Cambria Math"/>
-                    </w:rPr>
-                    <m:t>=1</m:t>
+                    <m:t>i=1</m:t>
                   </m:r>
                 </m:sub>
                 <m:sup>
@@ -14211,19 +13941,7 @@
                                 <w:rPr>
                                   <w:rFonts w:ascii="Cambria Math" w:eastAsiaTheme="minorEastAsia" w:hAnsi="Cambria Math"/>
                                 </w:rPr>
-                                <m:t>i</m:t>
-                              </m:r>
-                              <m:r>
-                                <w:rPr>
-                                  <w:rFonts w:ascii="Cambria Math" w:eastAsiaTheme="minorEastAsia" w:hAnsi="Cambria Math"/>
-                                </w:rPr>
-                                <m:t>-</m:t>
-                              </m:r>
-                              <m:r>
-                                <w:rPr>
-                                  <w:rFonts w:ascii="Cambria Math" w:eastAsiaTheme="minorEastAsia" w:hAnsi="Cambria Math"/>
-                                </w:rPr>
-                                <m:t>1</m:t>
+                                <m:t>i-1</m:t>
                               </m:r>
                             </m:sub>
                           </m:sSub>
@@ -14318,13 +14036,7 @@
                     <w:rPr>
                       <w:rFonts w:ascii="Cambria Math" w:eastAsiaTheme="minorEastAsia" w:hAnsi="Cambria Math"/>
                     </w:rPr>
-                    <m:t>i</m:t>
-                  </m:r>
-                  <m:r>
-                    <w:rPr>
-                      <w:rFonts w:ascii="Cambria Math" w:eastAsiaTheme="minorEastAsia" w:hAnsi="Cambria Math"/>
-                    </w:rPr>
-                    <m:t>=1</m:t>
+                    <m:t>i=1</m:t>
                   </m:r>
                 </m:sub>
                 <m:sup>
@@ -14464,19 +14176,7 @@
                                     <w:rPr>
                                       <w:rFonts w:ascii="Cambria Math" w:eastAsiaTheme="minorEastAsia" w:hAnsi="Cambria Math"/>
                                     </w:rPr>
-                                    <m:t>i</m:t>
-                                  </m:r>
-                                  <m:r>
-                                    <w:rPr>
-                                      <w:rFonts w:ascii="Cambria Math" w:eastAsiaTheme="minorEastAsia" w:hAnsi="Cambria Math"/>
-                                    </w:rPr>
-                                    <m:t>-</m:t>
-                                  </m:r>
-                                  <m:r>
-                                    <w:rPr>
-                                      <w:rFonts w:ascii="Cambria Math" w:eastAsiaTheme="minorEastAsia" w:hAnsi="Cambria Math"/>
-                                    </w:rPr>
-                                    <m:t>1</m:t>
+                                    <m:t>i-1</m:t>
                                   </m:r>
                                 </m:sub>
                               </m:sSub>
@@ -14508,13 +14208,7 @@
                         <w:rPr>
                           <w:rFonts w:ascii="Cambria Math" w:eastAsiaTheme="minorEastAsia" w:hAnsi="Cambria Math"/>
                         </w:rPr>
-                        <m:t>ln</m:t>
-                      </m:r>
-                      <m:r>
-                        <w:rPr>
-                          <w:rFonts w:ascii="Cambria Math" w:eastAsiaTheme="minorEastAsia" w:hAnsi="Cambria Math"/>
-                        </w:rPr>
-                        <m:t>2</m:t>
+                        <m:t>ln2</m:t>
                       </m:r>
                     </m:den>
                   </m:f>
@@ -14599,13 +14293,7 @@
                             <w:rPr>
                               <w:rFonts w:ascii="Cambria Math" w:eastAsiaTheme="minorEastAsia" w:hAnsi="Cambria Math"/>
                             </w:rPr>
-                            <m:t>ln</m:t>
-                          </m:r>
-                          <m:r>
-                            <w:rPr>
-                              <w:rFonts w:ascii="Cambria Math" w:eastAsiaTheme="minorEastAsia" w:hAnsi="Cambria Math"/>
-                            </w:rPr>
-                            <m:t>2</m:t>
+                            <m:t>ln2</m:t>
                           </m:r>
                         </m:den>
                       </m:f>
@@ -14663,13 +14351,7 @@
                     <w:rPr>
                       <w:rFonts w:ascii="Cambria Math" w:eastAsiaTheme="minorEastAsia" w:hAnsi="Cambria Math"/>
                     </w:rPr>
-                    <m:t>i</m:t>
-                  </m:r>
-                  <m:r>
-                    <w:rPr>
-                      <w:rFonts w:ascii="Cambria Math" w:eastAsiaTheme="minorEastAsia" w:hAnsi="Cambria Math"/>
-                    </w:rPr>
-                    <m:t>=1</m:t>
+                    <m:t>i=1</m:t>
                   </m:r>
                 </m:sub>
                 <m:sup>
@@ -14694,13 +14376,7 @@
                     <w:rPr>
                       <w:rFonts w:ascii="Cambria Math" w:eastAsiaTheme="minorEastAsia" w:hAnsi="Cambria Math"/>
                     </w:rPr>
-                    <m:t>(</m:t>
-                  </m:r>
-                  <m:r>
-                    <w:rPr>
-                      <w:rFonts w:ascii="Cambria Math" w:eastAsiaTheme="minorEastAsia" w:hAnsi="Cambria Math"/>
-                    </w:rPr>
-                    <m:t>P</m:t>
+                    <m:t>(P</m:t>
                   </m:r>
                   <m:d>
                     <m:dPr>
@@ -14794,19 +14470,7 @@
                             <w:rPr>
                               <w:rFonts w:ascii="Cambria Math" w:eastAsiaTheme="minorEastAsia" w:hAnsi="Cambria Math"/>
                             </w:rPr>
-                            <m:t>i</m:t>
-                          </m:r>
-                          <m:r>
-                            <w:rPr>
-                              <w:rFonts w:ascii="Cambria Math" w:eastAsiaTheme="minorEastAsia" w:hAnsi="Cambria Math"/>
-                            </w:rPr>
-                            <m:t>-</m:t>
-                          </m:r>
-                          <m:r>
-                            <w:rPr>
-                              <w:rFonts w:ascii="Cambria Math" w:eastAsiaTheme="minorEastAsia" w:hAnsi="Cambria Math"/>
-                            </w:rPr>
-                            <m:t>1</m:t>
+                            <m:t>i-1</m:t>
                           </m:r>
                         </m:sub>
                       </m:sSub>
@@ -14899,13 +14563,7 @@
                     <w:rPr>
                       <w:rFonts w:ascii="Cambria Math" w:eastAsiaTheme="minorEastAsia" w:hAnsi="Cambria Math"/>
                     </w:rPr>
-                    <m:t>i</m:t>
-                  </m:r>
-                  <m:r>
-                    <w:rPr>
-                      <w:rFonts w:ascii="Cambria Math" w:eastAsiaTheme="minorEastAsia" w:hAnsi="Cambria Math"/>
-                    </w:rPr>
-                    <m:t>=1</m:t>
+                    <m:t>i=1</m:t>
                   </m:r>
                 </m:sub>
                 <m:sup>
@@ -15046,19 +14704,7 @@
                                     <w:rPr>
                                       <w:rFonts w:ascii="Cambria Math" w:eastAsiaTheme="minorEastAsia" w:hAnsi="Cambria Math"/>
                                     </w:rPr>
-                                    <m:t>i</m:t>
-                                  </m:r>
-                                  <m:r>
-                                    <w:rPr>
-                                      <w:rFonts w:ascii="Cambria Math" w:eastAsiaTheme="minorEastAsia" w:hAnsi="Cambria Math"/>
-                                    </w:rPr>
-                                    <m:t>-</m:t>
-                                  </m:r>
-                                  <m:r>
-                                    <w:rPr>
-                                      <w:rFonts w:ascii="Cambria Math" w:eastAsiaTheme="minorEastAsia" w:hAnsi="Cambria Math"/>
-                                    </w:rPr>
-                                    <m:t>1</m:t>
+                                    <m:t>i-1</m:t>
                                   </m:r>
                                 </m:sub>
                               </m:sSub>
@@ -15081,137 +14727,227 @@
           <w:rFonts w:eastAsiaTheme="minorEastAsia"/>
         </w:rPr>
       </w:pPr>
-    </w:p>
-    <w:p>
-      <w:pPr>
-        <w:rPr>
-          <w:rFonts w:eastAsiaTheme="minorEastAsia"/>
-        </w:rPr>
-      </w:pPr>
-    </w:p>
-    <w:p>
-      <w:pPr>
-        <w:rPr>
-          <w:rFonts w:eastAsiaTheme="minorEastAsia"/>
-        </w:rPr>
-      </w:pPr>
-    </w:p>
-    <w:p>
-      <w:pPr>
-        <w:rPr>
-          <w:rFonts w:eastAsiaTheme="minorEastAsia"/>
-        </w:rPr>
-      </w:pPr>
-    </w:p>
-    <w:p>
-      <w:pPr>
-        <w:rPr>
-          <w:rFonts w:eastAsiaTheme="minorEastAsia"/>
-        </w:rPr>
-      </w:pPr>
-    </w:p>
-    <w:p>
-      <w:pPr>
-        <w:rPr>
-          <w:rFonts w:eastAsiaTheme="minorEastAsia"/>
-        </w:rPr>
-      </w:pPr>
-    </w:p>
-    <w:p>
-      <w:pPr>
-        <w:rPr>
-          <w:rFonts w:eastAsiaTheme="minorEastAsia"/>
-        </w:rPr>
-      </w:pPr>
-    </w:p>
-    <w:p>
-      <w:pPr>
-        <w:rPr>
-          <w:rFonts w:eastAsiaTheme="minorEastAsia"/>
-        </w:rPr>
-      </w:pPr>
-    </w:p>
-    <w:p>
-      <w:pPr>
-        <w:rPr>
-          <w:rFonts w:eastAsiaTheme="minorEastAsia"/>
-        </w:rPr>
-      </w:pPr>
-    </w:p>
-    <w:p>
-      <w:pPr>
-        <w:rPr>
-          <w:rFonts w:eastAsiaTheme="minorEastAsia"/>
-        </w:rPr>
-      </w:pPr>
-    </w:p>
-    <w:p>
-      <w:pPr>
-        <w:rPr>
-          <w:rFonts w:eastAsiaTheme="minorEastAsia"/>
-        </w:rPr>
-      </w:pPr>
-    </w:p>
-    <w:p>
-      <w:pPr>
-        <w:rPr>
-          <w:rFonts w:eastAsiaTheme="minorEastAsia"/>
-        </w:rPr>
-      </w:pPr>
-    </w:p>
-    <w:p>
-      <w:pPr>
-        <w:rPr>
-          <w:rFonts w:eastAsiaTheme="minorEastAsia"/>
-        </w:rPr>
-      </w:pPr>
-    </w:p>
-    <w:p>
-      <w:pPr>
-        <w:rPr>
-          <w:rFonts w:eastAsiaTheme="minorEastAsia"/>
-        </w:rPr>
-      </w:pPr>
-    </w:p>
-    <w:p>
-      <w:pPr>
-        <w:rPr>
-          <w:rFonts w:eastAsiaTheme="minorEastAsia"/>
-        </w:rPr>
-      </w:pPr>
-    </w:p>
-    <w:p>
-      <w:pPr>
-        <w:rPr>
-          <w:rFonts w:eastAsiaTheme="minorEastAsia"/>
-        </w:rPr>
-      </w:pPr>
-    </w:p>
-    <w:p>
-      <w:pPr>
-        <w:rPr>
-          <w:rFonts w:eastAsiaTheme="minorEastAsia"/>
-        </w:rPr>
-      </w:pPr>
-    </w:p>
-    <w:p>
-      <w:pPr>
-        <w:rPr>
-          <w:rFonts w:eastAsiaTheme="minorEastAsia"/>
-        </w:rPr>
-      </w:pPr>
-    </w:p>
-    <w:p>
-      <w:pPr>
-        <w:rPr>
-          <w:rFonts w:eastAsiaTheme="minorEastAsia"/>
-        </w:rPr>
-      </w:pPr>
       <w:r>
         <w:rPr>
           <w:rFonts w:eastAsiaTheme="minorEastAsia"/>
         </w:rPr>
-        <w:lastRenderedPageBreak/>
+        <w:t xml:space="preserve">4.b </w:t>
+      </w:r>
+    </w:p>
+    <w:p>
+      <w:pPr>
+        <w:rPr>
+          <w:rFonts w:eastAsiaTheme="minorEastAsia"/>
+        </w:rPr>
+      </w:pPr>
+      <w:r>
+        <w:rPr>
+          <w:rFonts w:eastAsiaTheme="minorEastAsia"/>
+        </w:rPr>
+        <w:t>Question 1 model perplexity:</w:t>
+      </w:r>
+    </w:p>
+    <w:p>
+      <w:pPr>
+        <w:rPr>
+          <w:rFonts w:eastAsiaTheme="minorEastAsia"/>
+        </w:rPr>
+      </w:pPr>
+      <w:r>
+        <w:rPr>
+          <w:rFonts w:eastAsiaTheme="minorEastAsia"/>
+        </w:rPr>
+        <w:t>shakespeare perplexity : 5.770625170390506</w:t>
+      </w:r>
+    </w:p>
+    <w:p>
+      <w:pPr>
+        <w:rPr>
+          <w:rFonts w:eastAsiaTheme="minorEastAsia"/>
+        </w:rPr>
+      </w:pPr>
+      <w:r>
+        <w:rPr>
+          <w:rFonts w:eastAsiaTheme="minorEastAsia"/>
+        </w:rPr>
+        <w:t>wikipedia perplexity : 24.694984109600412</w:t>
+      </w:r>
+    </w:p>
+    <w:p>
+      <w:pPr>
+        <w:rPr>
+          <w:rFonts w:eastAsiaTheme="minorEastAsia"/>
+        </w:rPr>
+      </w:pPr>
+      <w:r>
+        <w:rPr>
+          <w:rFonts w:eastAsiaTheme="minorEastAsia"/>
+        </w:rPr>
+        <w:t>Question 3 model perplexity:</w:t>
+      </w:r>
+    </w:p>
+    <w:p>
+      <w:pPr>
+        <w:rPr>
+          <w:rFonts w:eastAsiaTheme="minorEastAsia"/>
+        </w:rPr>
+      </w:pPr>
+      <w:r>
+        <w:rPr>
+          <w:rFonts w:eastAsiaTheme="minorEastAsia"/>
+        </w:rPr>
+        <w:t>shakespeare perplexity:  7.334185113381366</w:t>
+      </w:r>
+    </w:p>
+    <w:p>
+      <w:pPr>
+        <w:rPr>
+          <w:rFonts w:eastAsiaTheme="minorEastAsia"/>
+        </w:rPr>
+      </w:pPr>
+      <w:r>
+        <w:rPr>
+          <w:rFonts w:eastAsiaTheme="minorEastAsia"/>
+        </w:rPr>
+        <w:t>wikipedia perplexity:  19.282856653181966</w:t>
+      </w:r>
+    </w:p>
+    <w:p>
+      <w:pPr>
+        <w:rPr>
+          <w:rFonts w:eastAsiaTheme="minorEastAsia"/>
+        </w:rPr>
+      </w:pPr>
+    </w:p>
+    <w:p>
+      <w:pPr>
+        <w:rPr>
+          <w:rFonts w:eastAsiaTheme="minorEastAsia"/>
+        </w:rPr>
+      </w:pPr>
+    </w:p>
+    <w:p>
+      <w:pPr>
+        <w:rPr>
+          <w:rFonts w:eastAsiaTheme="minorEastAsia"/>
+        </w:rPr>
+      </w:pPr>
+    </w:p>
+    <w:p>
+      <w:pPr>
+        <w:rPr>
+          <w:rFonts w:eastAsiaTheme="minorEastAsia"/>
+        </w:rPr>
+      </w:pPr>
+    </w:p>
+    <w:p>
+      <w:pPr>
+        <w:rPr>
+          <w:rFonts w:eastAsiaTheme="minorEastAsia"/>
+        </w:rPr>
+      </w:pPr>
+    </w:p>
+    <w:p>
+      <w:pPr>
+        <w:rPr>
+          <w:rFonts w:eastAsiaTheme="minorEastAsia"/>
+        </w:rPr>
+      </w:pPr>
+    </w:p>
+    <w:p>
+      <w:pPr>
+        <w:rPr>
+          <w:rFonts w:eastAsiaTheme="minorEastAsia"/>
+        </w:rPr>
+      </w:pPr>
+    </w:p>
+    <w:p>
+      <w:pPr>
+        <w:rPr>
+          <w:rFonts w:eastAsiaTheme="minorEastAsia"/>
+        </w:rPr>
+      </w:pPr>
+    </w:p>
+    <w:p>
+      <w:pPr>
+        <w:rPr>
+          <w:rFonts w:eastAsiaTheme="minorEastAsia"/>
+        </w:rPr>
+      </w:pPr>
+    </w:p>
+    <w:p>
+      <w:pPr>
+        <w:rPr>
+          <w:rFonts w:eastAsiaTheme="minorEastAsia"/>
+        </w:rPr>
+      </w:pPr>
+    </w:p>
+    <w:p>
+      <w:pPr>
+        <w:rPr>
+          <w:rFonts w:eastAsiaTheme="minorEastAsia"/>
+        </w:rPr>
+      </w:pPr>
+    </w:p>
+    <w:p>
+      <w:pPr>
+        <w:rPr>
+          <w:rFonts w:eastAsiaTheme="minorEastAsia"/>
+        </w:rPr>
+      </w:pPr>
+    </w:p>
+    <w:p>
+      <w:pPr>
+        <w:rPr>
+          <w:rFonts w:eastAsiaTheme="minorEastAsia"/>
+        </w:rPr>
+      </w:pPr>
+    </w:p>
+    <w:p>
+      <w:pPr>
+        <w:rPr>
+          <w:rFonts w:eastAsiaTheme="minorEastAsia"/>
+        </w:rPr>
+      </w:pPr>
+    </w:p>
+    <w:p>
+      <w:pPr>
+        <w:rPr>
+          <w:rFonts w:eastAsiaTheme="minorEastAsia"/>
+        </w:rPr>
+      </w:pPr>
+    </w:p>
+    <w:p>
+      <w:pPr>
+        <w:rPr>
+          <w:rFonts w:eastAsiaTheme="minorEastAsia"/>
+        </w:rPr>
+      </w:pPr>
+    </w:p>
+    <w:p>
+      <w:pPr>
+        <w:rPr>
+          <w:rFonts w:eastAsiaTheme="minorEastAsia"/>
+        </w:rPr>
+      </w:pPr>
+    </w:p>
+    <w:p>
+      <w:pPr>
+        <w:rPr>
+          <w:rFonts w:eastAsiaTheme="minorEastAsia"/>
+        </w:rPr>
+      </w:pPr>
+    </w:p>
+    <w:p>
+      <w:pPr>
+        <w:rPr>
+          <w:rFonts w:eastAsiaTheme="minorEastAsia"/>
+        </w:rPr>
+      </w:pPr>
+      <w:r>
+        <w:rPr>
+          <w:rFonts w:eastAsiaTheme="minorEastAsia"/>
+        </w:rPr>
         <w:t>5. a.</w:t>
       </w:r>
     </w:p>
@@ -15393,7 +15129,6 @@
         <w:rPr>
           <w:rFonts w:eastAsiaTheme="minorEastAsia"/>
         </w:rPr>
-        <w:lastRenderedPageBreak/>
         <w:t>b.</w:t>
       </w:r>
     </w:p>
@@ -15595,6 +15330,7 @@
           <w:rFonts w:eastAsiaTheme="minorEastAsia"/>
           <w:noProof/>
         </w:rPr>
+        <w:lastRenderedPageBreak/>
         <w:drawing>
           <wp:anchor distT="0" distB="0" distL="114300" distR="114300" simplePos="0" relativeHeight="251660288" behindDoc="1" locked="0" layoutInCell="1" allowOverlap="1" wp14:anchorId="1C77C227" wp14:editId="69C0C7C8">
             <wp:simplePos x="0" y="0"/>
@@ -15754,7 +15490,6 @@
         <w:rPr>
           <w:rFonts w:eastAsiaTheme="minorEastAsia"/>
         </w:rPr>
-        <w:lastRenderedPageBreak/>
         <w:t xml:space="preserve">Before the experiment we </w:t>
       </w:r>
       <w:r>
@@ -16052,6 +15787,7 @@
           <w:rFonts w:eastAsiaTheme="minorEastAsia"/>
           <w:noProof/>
         </w:rPr>
+        <w:lastRenderedPageBreak/>
         <w:drawing>
           <wp:anchor distT="0" distB="0" distL="114300" distR="114300" simplePos="0" relativeHeight="251662336" behindDoc="1" locked="0" layoutInCell="1" allowOverlap="1" wp14:anchorId="5B1A7F1F" wp14:editId="4F63C964">
             <wp:simplePos x="0" y="0"/>
@@ -16212,7 +15948,6 @@
           <w:rFonts w:eastAsiaTheme="minorEastAsia"/>
           <w:noProof/>
         </w:rPr>
-        <w:lastRenderedPageBreak/>
         <w:drawing>
           <wp:anchor distT="0" distB="0" distL="114300" distR="114300" simplePos="0" relativeHeight="251663360" behindDoc="1" locked="0" layoutInCell="1" allowOverlap="1" wp14:anchorId="1CD91025" wp14:editId="2082F5E0">
             <wp:simplePos x="0" y="0"/>
@@ -16423,6 +16158,713 @@
           <w:rFonts w:eastAsiaTheme="minorEastAsia"/>
         </w:rPr>
         <w:t>among the activation functions.</w:t>
+      </w:r>
+    </w:p>
+    <w:p>
+      <w:pPr>
+        <w:rPr>
+          <w:rFonts w:eastAsiaTheme="minorEastAsia"/>
+        </w:rPr>
+      </w:pPr>
+      <w:r>
+        <w:rPr>
+          <w:rFonts w:eastAsiaTheme="minorEastAsia"/>
+        </w:rPr>
+        <w:t>e)</w:t>
+      </w:r>
+    </w:p>
+    <w:p>
+      <w:pPr>
+        <w:rPr>
+          <w:rFonts w:eastAsiaTheme="minorEastAsia"/>
+          <w:b/>
+          <w:bCs/>
+          <w:u w:val="single"/>
+        </w:rPr>
+      </w:pPr>
+      <w:r>
+        <w:rPr>
+          <w:rFonts w:eastAsiaTheme="minorEastAsia"/>
+          <w:b/>
+          <w:bCs/>
+          <w:u w:val="single"/>
+        </w:rPr>
+        <w:t>Example1:</w:t>
+      </w:r>
+    </w:p>
+    <w:p>
+      <w:pPr>
+        <w:rPr>
+          <w:rFonts w:eastAsiaTheme="minorEastAsia"/>
+        </w:rPr>
+      </w:pPr>
+      <w:r>
+        <w:rPr>
+          <w:rFonts w:eastAsiaTheme="minorEastAsia"/>
+        </w:rPr>
+        <w:t>Input Text: This HAS to be my guilty pleasure. I am a HUGE fan of 80's movies that were designed to entertain and they didn't care if they offended anyone. This move has no meat, not substance, no deep thought provoking scenes. Just plain old college kids having fun and if a few breasts have to be shown, then so be it! This movie is for when you just want to relax and NOT think. Viva la nudity!</w:t>
+      </w:r>
+    </w:p>
+    <w:p>
+      <w:pPr>
+        <w:rPr>
+          <w:rFonts w:eastAsiaTheme="minorEastAsia"/>
+        </w:rPr>
+      </w:pPr>
+      <w:r>
+        <w:rPr>
+          <w:rFonts w:eastAsiaTheme="minorEastAsia"/>
+        </w:rPr>
+        <w:t>Predicted label: 0</w:t>
+      </w:r>
+    </w:p>
+    <w:p>
+      <w:pPr>
+        <w:rPr>
+          <w:rFonts w:eastAsiaTheme="minorEastAsia"/>
+        </w:rPr>
+      </w:pPr>
+      <w:r>
+        <w:rPr>
+          <w:rFonts w:eastAsiaTheme="minorEastAsia"/>
+        </w:rPr>
+        <w:t>real label: 1</w:t>
+      </w:r>
+    </w:p>
+    <w:p>
+      <w:pPr>
+        <w:rPr>
+          <w:rFonts w:eastAsiaTheme="minorEastAsia"/>
+        </w:rPr>
+      </w:pPr>
+      <w:r>
+        <w:rPr>
+          <w:rFonts w:eastAsiaTheme="minorEastAsia"/>
+          <w:b/>
+          <w:bCs/>
+          <w:u w:val="single"/>
+        </w:rPr>
+        <w:t>prediction explanation:</w:t>
+      </w:r>
+      <w:r>
+        <w:rPr>
+          <w:rFonts w:eastAsiaTheme="minorEastAsia"/>
+        </w:rPr>
+        <w:t xml:space="preserve"> The review</w:t>
+      </w:r>
+      <w:r>
+        <w:rPr>
+          <w:rFonts w:eastAsiaTheme="minorEastAsia"/>
+        </w:rPr>
+        <w:t xml:space="preserve">er actually liked the fact that the movie is stupid and </w:t>
+      </w:r>
+      <w:r>
+        <w:rPr>
+          <w:rFonts w:eastAsiaTheme="minorEastAsia"/>
+        </w:rPr>
+        <w:t xml:space="preserve">pointless, usually </w:t>
+      </w:r>
+      <w:r>
+        <w:rPr>
+          <w:rFonts w:eastAsiaTheme="minorEastAsia"/>
+        </w:rPr>
+        <w:t>these words</w:t>
+      </w:r>
+      <w:r>
+        <w:rPr>
+          <w:rFonts w:eastAsiaTheme="minorEastAsia"/>
+        </w:rPr>
+        <w:t xml:space="preserve"> will appear in bad review while the reviewer consider them as good.</w:t>
+      </w:r>
+    </w:p>
+    <w:p>
+      <w:pPr>
+        <w:rPr>
+          <w:rFonts w:eastAsiaTheme="minorEastAsia"/>
+          <w:b/>
+          <w:bCs/>
+          <w:u w:val="single"/>
+        </w:rPr>
+      </w:pPr>
+    </w:p>
+    <w:p>
+      <w:pPr>
+        <w:rPr>
+          <w:rFonts w:eastAsiaTheme="minorEastAsia"/>
+          <w:b/>
+          <w:bCs/>
+          <w:u w:val="single"/>
+        </w:rPr>
+      </w:pPr>
+    </w:p>
+    <w:p>
+      <w:pPr>
+        <w:rPr>
+          <w:rFonts w:eastAsiaTheme="minorEastAsia"/>
+          <w:b/>
+          <w:bCs/>
+          <w:u w:val="single"/>
+        </w:rPr>
+      </w:pPr>
+      <w:r>
+        <w:rPr>
+          <w:rFonts w:eastAsiaTheme="minorEastAsia"/>
+          <w:b/>
+          <w:bCs/>
+          <w:u w:val="single"/>
+        </w:rPr>
+        <w:t>Example</w:t>
+      </w:r>
+      <w:r>
+        <w:rPr>
+          <w:rFonts w:eastAsiaTheme="minorEastAsia"/>
+          <w:b/>
+          <w:bCs/>
+          <w:u w:val="single"/>
+        </w:rPr>
+        <w:t>2</w:t>
+      </w:r>
+      <w:r>
+        <w:rPr>
+          <w:rFonts w:eastAsiaTheme="minorEastAsia"/>
+          <w:b/>
+          <w:bCs/>
+          <w:u w:val="single"/>
+        </w:rPr>
+        <w:t>:</w:t>
+      </w:r>
+    </w:p>
+    <w:p>
+      <w:pPr>
+        <w:rPr>
+          <w:rFonts w:eastAsiaTheme="minorEastAsia"/>
+        </w:rPr>
+      </w:pPr>
+    </w:p>
+    <w:p>
+      <w:pPr>
+        <w:rPr>
+          <w:rFonts w:eastAsiaTheme="minorEastAsia"/>
+        </w:rPr>
+      </w:pPr>
+      <w:r>
+        <w:rPr>
+          <w:rFonts w:eastAsiaTheme="minorEastAsia"/>
+        </w:rPr>
+        <w:t>Input Text: This was a fantastically written screenplay when it comes to perceiving things from another perspective. The comedy was timely and not overdone, the acting was generally terrific, and the plot line served a greater purpose of generating misconception when we think about people solely based on their external appearance. The plot twists as the brother/sister character of Amanda Bynes tries to play soccer on the boys team finding instead a new love interest along the way. Tatum Channing is where the real misperception lies and he does a fine job of acting disinterested at first, later coming to realize the most important thing in life is friendship, not attitude.</w:t>
+      </w:r>
+    </w:p>
+    <w:p>
+      <w:pPr>
+        <w:rPr>
+          <w:rFonts w:eastAsiaTheme="minorEastAsia"/>
+        </w:rPr>
+      </w:pPr>
+      <w:r>
+        <w:rPr>
+          <w:rFonts w:eastAsiaTheme="minorEastAsia"/>
+        </w:rPr>
+        <w:t>Predicted label: 0</w:t>
+      </w:r>
+    </w:p>
+    <w:p>
+      <w:pPr>
+        <w:rPr>
+          <w:rFonts w:eastAsiaTheme="minorEastAsia"/>
+        </w:rPr>
+      </w:pPr>
+      <w:r>
+        <w:rPr>
+          <w:rFonts w:eastAsiaTheme="minorEastAsia"/>
+        </w:rPr>
+        <w:t>real label: 1</w:t>
+      </w:r>
+    </w:p>
+    <w:p>
+      <w:pPr>
+        <w:rPr>
+          <w:rFonts w:eastAsiaTheme="minorEastAsia"/>
+        </w:rPr>
+      </w:pPr>
+      <w:r>
+        <w:rPr>
+          <w:rFonts w:eastAsiaTheme="minorEastAsia"/>
+          <w:b/>
+          <w:bCs/>
+          <w:u w:val="single"/>
+        </w:rPr>
+        <w:t>prediction explanation:</w:t>
+      </w:r>
+      <w:r>
+        <w:rPr>
+          <w:rFonts w:eastAsiaTheme="minorEastAsia"/>
+        </w:rPr>
+        <w:t xml:space="preserve"> </w:t>
+      </w:r>
+      <w:r>
+        <w:rPr>
+          <w:rFonts w:eastAsiaTheme="minorEastAsia"/>
+        </w:rPr>
+        <w:t>again,</w:t>
+      </w:r>
+      <w:r>
+        <w:rPr>
+          <w:rFonts w:eastAsiaTheme="minorEastAsia"/>
+        </w:rPr>
+        <w:t xml:space="preserve"> bad </w:t>
+      </w:r>
+      <w:r>
+        <w:rPr>
+          <w:rFonts w:eastAsiaTheme="minorEastAsia"/>
+        </w:rPr>
+        <w:t xml:space="preserve">considered sentences like </w:t>
+      </w:r>
+      <w:r>
+        <w:rPr>
+          <w:rFonts w:eastAsiaTheme="minorEastAsia"/>
+        </w:rPr>
+        <w:t xml:space="preserve"> </w:t>
+      </w:r>
+      <w:r>
+        <w:rPr>
+          <w:rFonts w:eastAsiaTheme="minorEastAsia"/>
+        </w:rPr>
+        <w:t>“</w:t>
+      </w:r>
+      <w:r>
+        <w:rPr>
+          <w:rFonts w:eastAsiaTheme="minorEastAsia"/>
+        </w:rPr>
+        <w:t>the acting was generally terrific</w:t>
+      </w:r>
+      <w:r>
+        <w:rPr>
+          <w:rFonts w:eastAsiaTheme="minorEastAsia"/>
+        </w:rPr>
+        <w:t>”</w:t>
+      </w:r>
+      <w:r>
+        <w:rPr>
+          <w:rFonts w:eastAsiaTheme="minorEastAsia"/>
+        </w:rPr>
+        <w:t xml:space="preserve"> actually pointed as positive review</w:t>
+      </w:r>
+      <w:r>
+        <w:rPr>
+          <w:rFonts w:eastAsiaTheme="minorEastAsia"/>
+        </w:rPr>
+        <w:t>.</w:t>
+      </w:r>
+    </w:p>
+    <w:p>
+      <w:pPr>
+        <w:rPr>
+          <w:rFonts w:eastAsiaTheme="minorEastAsia"/>
+          <w:b/>
+          <w:bCs/>
+          <w:u w:val="single"/>
+        </w:rPr>
+      </w:pPr>
+      <w:r>
+        <w:rPr>
+          <w:rFonts w:eastAsiaTheme="minorEastAsia"/>
+          <w:b/>
+          <w:bCs/>
+          <w:u w:val="single"/>
+        </w:rPr>
+        <w:t>Example</w:t>
+      </w:r>
+      <w:r>
+        <w:rPr>
+          <w:rFonts w:eastAsiaTheme="minorEastAsia"/>
+          <w:b/>
+          <w:bCs/>
+          <w:u w:val="single"/>
+        </w:rPr>
+        <w:t>3</w:t>
+      </w:r>
+      <w:r>
+        <w:rPr>
+          <w:rFonts w:eastAsiaTheme="minorEastAsia"/>
+          <w:b/>
+          <w:bCs/>
+          <w:u w:val="single"/>
+        </w:rPr>
+        <w:t>:</w:t>
+      </w:r>
+    </w:p>
+    <w:p>
+      <w:pPr>
+        <w:rPr>
+          <w:rFonts w:eastAsiaTheme="minorEastAsia"/>
+        </w:rPr>
+      </w:pPr>
+      <w:r>
+        <w:rPr>
+          <w:rFonts w:eastAsiaTheme="minorEastAsia"/>
+        </w:rPr>
+        <w:t>Input Text: I really enjoyed this movie. Yes there was disrespect throughout the movie, but Bruce Willis learned, from The Kid, that there is more value in repecting others, and his life of disrespect needs to change. This movie was a refreshing change from the trash that Hollywood is trying to shove down our throats. There are some very good lessons to be learned in this movie. I really believe this was one of Disneys best, even though a couple of things could have been left out. I was impressed with the lack of swearing and lack of sexual inuendos. It isn't perfect, but much better than most everything else out there.</w:t>
+      </w:r>
+    </w:p>
+    <w:p>
+      <w:pPr>
+        <w:rPr>
+          <w:rFonts w:eastAsiaTheme="minorEastAsia"/>
+        </w:rPr>
+      </w:pPr>
+      <w:r>
+        <w:rPr>
+          <w:rFonts w:eastAsiaTheme="minorEastAsia"/>
+        </w:rPr>
+        <w:t>Predicted label: 0</w:t>
+      </w:r>
+    </w:p>
+    <w:p>
+      <w:pPr>
+        <w:rPr>
+          <w:rFonts w:eastAsiaTheme="minorEastAsia"/>
+        </w:rPr>
+      </w:pPr>
+      <w:r>
+        <w:rPr>
+          <w:rFonts w:eastAsiaTheme="minorEastAsia"/>
+        </w:rPr>
+        <w:t>real label: 1</w:t>
+      </w:r>
+    </w:p>
+    <w:p>
+      <w:pPr>
+        <w:rPr>
+          <w:rFonts w:eastAsiaTheme="minorEastAsia"/>
+        </w:rPr>
+      </w:pPr>
+      <w:r>
+        <w:rPr>
+          <w:rFonts w:eastAsiaTheme="minorEastAsia"/>
+          <w:b/>
+          <w:bCs/>
+          <w:u w:val="single"/>
+        </w:rPr>
+        <w:t>prediction explanation:</w:t>
+      </w:r>
+      <w:r>
+        <w:rPr>
+          <w:rFonts w:eastAsiaTheme="minorEastAsia"/>
+        </w:rPr>
+        <w:t xml:space="preserve"> </w:t>
+      </w:r>
+      <w:r>
+        <w:rPr>
+          <w:rFonts w:eastAsiaTheme="minorEastAsia"/>
+        </w:rPr>
+        <w:t xml:space="preserve">Now the reader points </w:t>
+      </w:r>
+      <w:r>
+        <w:rPr>
+          <w:rFonts w:eastAsiaTheme="minorEastAsia"/>
+        </w:rPr>
+        <w:t xml:space="preserve">negative </w:t>
+      </w:r>
+      <w:r>
+        <w:rPr>
+          <w:rFonts w:eastAsiaTheme="minorEastAsia"/>
+        </w:rPr>
+        <w:t xml:space="preserve">arguments about the movie as counter to his good review which made the model </w:t>
+      </w:r>
+      <w:r>
+        <w:rPr>
+          <w:rFonts w:eastAsiaTheme="minorEastAsia"/>
+        </w:rPr>
+        <w:t>wrong by taking it as the actual review.</w:t>
+      </w:r>
+    </w:p>
+    <w:p>
+      <w:pPr>
+        <w:rPr>
+          <w:rFonts w:eastAsiaTheme="minorEastAsia"/>
+        </w:rPr>
+      </w:pPr>
+    </w:p>
+    <w:p>
+      <w:pPr>
+        <w:rPr>
+          <w:rFonts w:eastAsiaTheme="minorEastAsia"/>
+          <w:b/>
+          <w:bCs/>
+          <w:u w:val="single"/>
+        </w:rPr>
+      </w:pPr>
+      <w:r>
+        <w:rPr>
+          <w:rFonts w:eastAsiaTheme="minorEastAsia"/>
+          <w:b/>
+          <w:bCs/>
+          <w:u w:val="single"/>
+        </w:rPr>
+        <w:t>Example</w:t>
+      </w:r>
+      <w:r>
+        <w:rPr>
+          <w:rFonts w:eastAsiaTheme="minorEastAsia"/>
+          <w:b/>
+          <w:bCs/>
+          <w:u w:val="single"/>
+        </w:rPr>
+        <w:t>4</w:t>
+      </w:r>
+      <w:r>
+        <w:rPr>
+          <w:rFonts w:eastAsiaTheme="minorEastAsia"/>
+          <w:b/>
+          <w:bCs/>
+          <w:u w:val="single"/>
+        </w:rPr>
+        <w:t>:</w:t>
+      </w:r>
+    </w:p>
+    <w:p>
+      <w:pPr>
+        <w:rPr>
+          <w:rFonts w:eastAsiaTheme="minorEastAsia"/>
+        </w:rPr>
+      </w:pPr>
+      <w:r>
+        <w:rPr>
+          <w:rFonts w:eastAsiaTheme="minorEastAsia"/>
+        </w:rPr>
+        <w:t>Input Text: An intense thriller about a mute movie make-up artist who witnesses a snuff film being made when she is working late in the studio one night. After she tries to get away from the murder scene, she realizes she is in for more than she bargained for when the entire mafia is out to kill her for being a witness. This movie leaves you on the edge of your seat.</w:t>
+      </w:r>
+    </w:p>
+    <w:p>
+      <w:pPr>
+        <w:rPr>
+          <w:rFonts w:eastAsiaTheme="minorEastAsia"/>
+        </w:rPr>
+      </w:pPr>
+      <w:r>
+        <w:rPr>
+          <w:rFonts w:eastAsiaTheme="minorEastAsia"/>
+        </w:rPr>
+        <w:t>Predicted label: 0</w:t>
+      </w:r>
+    </w:p>
+    <w:p>
+      <w:pPr>
+        <w:rPr>
+          <w:rFonts w:eastAsiaTheme="minorEastAsia"/>
+        </w:rPr>
+      </w:pPr>
+      <w:r>
+        <w:rPr>
+          <w:rFonts w:eastAsiaTheme="minorEastAsia"/>
+        </w:rPr>
+        <w:t>real label: 1</w:t>
+      </w:r>
+    </w:p>
+    <w:p>
+      <w:pPr>
+        <w:rPr>
+          <w:rFonts w:eastAsiaTheme="minorEastAsia"/>
+        </w:rPr>
+      </w:pPr>
+      <w:r>
+        <w:rPr>
+          <w:rFonts w:eastAsiaTheme="minorEastAsia"/>
+          <w:b/>
+          <w:bCs/>
+          <w:u w:val="single"/>
+        </w:rPr>
+        <w:t>prediction explanation:</w:t>
+      </w:r>
+      <w:r>
+        <w:rPr>
+          <w:rFonts w:eastAsiaTheme="minorEastAsia"/>
+        </w:rPr>
+        <w:t xml:space="preserve"> </w:t>
+      </w:r>
+      <w:r>
+        <w:rPr>
+          <w:rFonts w:eastAsiaTheme="minorEastAsia"/>
+        </w:rPr>
+        <w:t>Here the reviewer explains about scen</w:t>
+      </w:r>
+      <w:r>
+        <w:rPr>
+          <w:rFonts w:eastAsiaTheme="minorEastAsia"/>
+        </w:rPr>
+        <w:t xml:space="preserve">es in the movie that can </w:t>
+      </w:r>
+      <w:r>
+        <w:rPr>
+          <w:rFonts w:eastAsiaTheme="minorEastAsia"/>
+        </w:rPr>
+        <w:t>be interpreted as bad for example “</w:t>
+      </w:r>
+      <w:r>
+        <w:rPr>
+          <w:rFonts w:eastAsiaTheme="minorEastAsia"/>
+        </w:rPr>
+        <w:t xml:space="preserve">After she tries to get away from the murder scene, she realizes she is </w:t>
+      </w:r>
+      <w:r>
+        <w:rPr>
+          <w:rFonts w:eastAsiaTheme="minorEastAsia"/>
+        </w:rPr>
+        <w:lastRenderedPageBreak/>
+        <w:t>in for more than she bargained for when the entire mafia is out to kill her for being a witness</w:t>
+      </w:r>
+      <w:r>
+        <w:rPr>
+          <w:rFonts w:eastAsiaTheme="minorEastAsia"/>
+        </w:rPr>
+        <w:t>”. This made the model think this is a bad review while it actually a good one.</w:t>
+      </w:r>
+    </w:p>
+    <w:p>
+      <w:pPr>
+        <w:rPr>
+          <w:rFonts w:eastAsiaTheme="minorEastAsia"/>
+        </w:rPr>
+      </w:pPr>
+    </w:p>
+    <w:p>
+      <w:pPr>
+        <w:rPr>
+          <w:rFonts w:eastAsiaTheme="minorEastAsia"/>
+          <w:b/>
+          <w:bCs/>
+          <w:u w:val="single"/>
+        </w:rPr>
+      </w:pPr>
+      <w:r>
+        <w:rPr>
+          <w:rFonts w:eastAsiaTheme="minorEastAsia"/>
+          <w:b/>
+          <w:bCs/>
+          <w:u w:val="single"/>
+        </w:rPr>
+        <w:t>Example</w:t>
+      </w:r>
+      <w:r>
+        <w:rPr>
+          <w:rFonts w:eastAsiaTheme="minorEastAsia"/>
+          <w:b/>
+          <w:bCs/>
+          <w:u w:val="single"/>
+        </w:rPr>
+        <w:t>5</w:t>
+      </w:r>
+      <w:r>
+        <w:rPr>
+          <w:rFonts w:eastAsiaTheme="minorEastAsia"/>
+          <w:b/>
+          <w:bCs/>
+          <w:u w:val="single"/>
+        </w:rPr>
+        <w:t>:</w:t>
+      </w:r>
+    </w:p>
+    <w:p>
+      <w:pPr>
+        <w:rPr>
+          <w:rFonts w:eastAsiaTheme="minorEastAsia"/>
+        </w:rPr>
+      </w:pPr>
+      <w:r>
+        <w:rPr>
+          <w:rFonts w:eastAsiaTheme="minorEastAsia"/>
+        </w:rPr>
+        <w:t>Input Text: This is one of the worst Sandra Bullock movie since Speed 2 But not quite that bad. I really lost it with those out of the blue not so "special effect". Guys, If you're an insomniac go with your girl to see this movie. I give it three sleepies!</w:t>
+      </w:r>
+    </w:p>
+    <w:p>
+      <w:pPr>
+        <w:rPr>
+          <w:rFonts w:eastAsiaTheme="minorEastAsia"/>
+        </w:rPr>
+      </w:pPr>
+      <w:r>
+        <w:rPr>
+          <w:rFonts w:eastAsiaTheme="minorEastAsia"/>
+        </w:rPr>
+        <w:t>Predicted label: 1</w:t>
+      </w:r>
+    </w:p>
+    <w:p>
+      <w:pPr>
+        <w:rPr>
+          <w:rFonts w:eastAsiaTheme="minorEastAsia"/>
+        </w:rPr>
+      </w:pPr>
+      <w:r>
+        <w:rPr>
+          <w:rFonts w:eastAsiaTheme="minorEastAsia"/>
+        </w:rPr>
+        <w:t>real label: 0</w:t>
+      </w:r>
+    </w:p>
+    <w:p>
+      <w:pPr>
+        <w:rPr>
+          <w:rFonts w:eastAsiaTheme="minorEastAsia"/>
+        </w:rPr>
+      </w:pPr>
+      <w:r>
+        <w:rPr>
+          <w:rFonts w:eastAsiaTheme="minorEastAsia"/>
+          <w:b/>
+          <w:bCs/>
+          <w:u w:val="single"/>
+        </w:rPr>
+        <w:t>prediction explanation:</w:t>
+      </w:r>
+      <w:r>
+        <w:rPr>
+          <w:rFonts w:eastAsiaTheme="minorEastAsia"/>
+        </w:rPr>
+        <w:t xml:space="preserve"> Here </w:t>
+      </w:r>
+      <w:r>
+        <w:rPr>
+          <w:rFonts w:eastAsiaTheme="minorEastAsia"/>
+        </w:rPr>
+        <w:t>probably the sentence “</w:t>
+      </w:r>
+      <w:r>
+        <w:rPr>
+          <w:rFonts w:eastAsiaTheme="minorEastAsia"/>
+        </w:rPr>
+        <w:t>Guys, If you're an insomniac go with your girl to see this movie</w:t>
+      </w:r>
+      <w:r>
+        <w:rPr>
+          <w:rFonts w:eastAsiaTheme="minorEastAsia"/>
+        </w:rPr>
+        <w:t xml:space="preserve">” probably </w:t>
+      </w:r>
+      <w:r>
+        <w:rPr>
+          <w:rFonts w:eastAsiaTheme="minorEastAsia"/>
+        </w:rPr>
+        <w:t>made the model not giving the word “</w:t>
+      </w:r>
+      <w:r>
+        <w:rPr>
+          <w:rFonts w:eastAsiaTheme="minorEastAsia"/>
+        </w:rPr>
+        <w:t>insomniac</w:t>
+      </w:r>
+      <w:r>
+        <w:rPr>
+          <w:rFonts w:eastAsiaTheme="minorEastAsia"/>
+        </w:rPr>
+        <w:t xml:space="preserve">” enough </w:t>
+      </w:r>
+      <w:r>
+        <w:rPr>
+          <w:rFonts w:eastAsiaTheme="minorEastAsia"/>
+        </w:rPr>
+        <w:t>weight and consider it as a good review.</w:t>
       </w:r>
     </w:p>
     <w:p>

</xml_diff>